<commit_message>
fixed figure with getFromNamespace
</commit_message>
<xml_diff>
--- a/sagiru/eviews_graphs.docx
+++ b/sagiru/eviews_graphs.docx
@@ -738,7 +738,7 @@
               <a:graphicData uri="http://schemas.openxmlformats.org/drawingml/2006/picture">
                 <pic:pic>
                   <pic:nvPicPr>
-                    <pic:cNvPr descr="eviews_graphs_files/figure-docx/unnamed-chunk-1-1.png" id="31" name="Picture"/>
+                    <pic:cNvPr descr="eviews_graphs_files/figure-docx/unnamed-chunk-1-4.png" id="31" name="Picture"/>
                     <pic:cNvPicPr>
                       <a:picLocks noChangeArrowheads="1" noChangeAspect="1"/>
                     </pic:cNvPicPr>
@@ -780,7 +780,7 @@
               <a:graphicData uri="http://schemas.openxmlformats.org/drawingml/2006/picture">
                 <pic:pic>
                   <pic:nvPicPr>
-                    <pic:cNvPr descr="eviews_graphs_files/figure-docx/unnamed-chunk-1-2.png" id="34" name="Picture"/>
+                    <pic:cNvPr descr="eviews_graphs_files/figure-docx/unnamed-chunk-1-5.png" id="34" name="Picture"/>
                     <pic:cNvPicPr>
                       <a:picLocks noChangeArrowheads="1" noChangeAspect="1"/>
                     </pic:cNvPicPr>
@@ -822,7 +822,7 @@
               <a:graphicData uri="http://schemas.openxmlformats.org/drawingml/2006/picture">
                 <pic:pic>
                   <pic:nvPicPr>
-                    <pic:cNvPr descr="eviews_graphs_files/figure-docx/unnamed-chunk-1-3.png" id="37" name="Picture"/>
+                    <pic:cNvPr descr="eviews_graphs_files/figure-docx/unnamed-chunk-1-6.png" id="37" name="Picture"/>
                     <pic:cNvPicPr>
                       <a:picLocks noChangeArrowheads="1" noChangeAspect="1"/>
                     </pic:cNvPicPr>
@@ -864,7 +864,7 @@
               <a:graphicData uri="http://schemas.openxmlformats.org/drawingml/2006/picture">
                 <pic:pic>
                   <pic:nvPicPr>
-                    <pic:cNvPr descr="eviews_graphs_files/figure-docx/unnamed-chunk-1-4.png" id="40" name="Picture"/>
+                    <pic:cNvPr descr="eviews_graphs_files/figure-docx/unnamed-chunk-1-7.png" id="40" name="Picture"/>
                     <pic:cNvPicPr>
                       <a:picLocks noChangeArrowheads="1" noChangeAspect="1"/>
                     </pic:cNvPicPr>
@@ -906,7 +906,7 @@
               <a:graphicData uri="http://schemas.openxmlformats.org/drawingml/2006/picture">
                 <pic:pic>
                   <pic:nvPicPr>
-                    <pic:cNvPr descr="eviews_graphs_files/figure-docx/unnamed-chunk-1-5.png" id="43" name="Picture"/>
+                    <pic:cNvPr descr="eviews_graphs_files/figure-docx/unnamed-chunk-1-8.png" id="43" name="Picture"/>
                     <pic:cNvPicPr>
                       <a:picLocks noChangeArrowheads="1" noChangeAspect="1"/>
                     </pic:cNvPicPr>
@@ -948,7 +948,7 @@
               <a:graphicData uri="http://schemas.openxmlformats.org/drawingml/2006/picture">
                 <pic:pic>
                   <pic:nvPicPr>
-                    <pic:cNvPr descr="eviews_graphs_files/figure-docx/unnamed-chunk-1-6.png" id="46" name="Picture"/>
+                    <pic:cNvPr descr="eviews_graphs_files/figure-docx/unnamed-chunk-1-9.png" id="46" name="Picture"/>
                     <pic:cNvPicPr>
                       <a:picLocks noChangeArrowheads="1" noChangeAspect="1"/>
                     </pic:cNvPicPr>
@@ -990,7 +990,7 @@
               <a:graphicData uri="http://schemas.openxmlformats.org/drawingml/2006/picture">
                 <pic:pic>
                   <pic:nvPicPr>
-                    <pic:cNvPr descr="eviews_graphs_files/figure-docx/unnamed-chunk-1-7.png" id="49" name="Picture"/>
+                    <pic:cNvPr descr="eviews_graphs_files/figure-docx/unnamed-chunk-1-10.png" id="49" name="Picture"/>
                     <pic:cNvPicPr>
                       <a:picLocks noChangeArrowheads="1" noChangeAspect="1"/>
                     </pic:cNvPicPr>
@@ -1032,7 +1032,7 @@
               <a:graphicData uri="http://schemas.openxmlformats.org/drawingml/2006/picture">
                 <pic:pic>
                   <pic:nvPicPr>
-                    <pic:cNvPr descr="eviews_graphs_files/figure-docx/unnamed-chunk-1-8.png" id="52" name="Picture"/>
+                    <pic:cNvPr descr="eviews_graphs_files/figure-docx/unnamed-chunk-1-11.png" id="52" name="Picture"/>
                     <pic:cNvPicPr>
                       <a:picLocks noChangeArrowheads="1" noChangeAspect="1"/>
                     </pic:cNvPicPr>
@@ -1074,7 +1074,7 @@
               <a:graphicData uri="http://schemas.openxmlformats.org/drawingml/2006/picture">
                 <pic:pic>
                   <pic:nvPicPr>
-                    <pic:cNvPr descr="eviews_graphs_files/figure-docx/unnamed-chunk-1-9.png" id="55" name="Picture"/>
+                    <pic:cNvPr descr="eviews_graphs_files/figure-docx/unnamed-chunk-1-12.png" id="55" name="Picture"/>
                     <pic:cNvPicPr>
                       <a:picLocks noChangeArrowheads="1" noChangeAspect="1"/>
                     </pic:cNvPicPr>

</xml_diff>